<commit_message>
Adding extra tests & using constant memory
</commit_message>
<xml_diff>
--- a/Lab 4/Report.docx
+++ b/Lab 4/Report.docx
@@ -1402,7 +1402,15 @@
                 <w:sz w:val="36"/>
                 <w:szCs w:val="36"/>
               </w:rPr>
-              <w:t>112.29 us</w:t>
+              <w:t>10</w:t>
+            </w:r>
+            <w:r>
+              <w:rPr>
+                <w:rFonts w:ascii="Times New Roman" w:hAnsi="Times New Roman" w:cs="Times New Roman"/>
+                <w:sz w:val="36"/>
+                <w:szCs w:val="36"/>
+              </w:rPr>
+              <w:t>2.29 us</w:t>
             </w:r>
           </w:p>
         </w:tc>
@@ -1446,235 +1454,648 @@
                 <w:sz w:val="36"/>
                 <w:szCs w:val="36"/>
               </w:rPr>
-              <w:t>1200x800</w:t>
-            </w:r>
-          </w:p>
-        </w:tc>
-        <w:tc>
-          <w:tcPr>
-            <w:tcW w:w="2158" w:type="dxa"/>
-          </w:tcPr>
-          <w:p>
-            <w:pPr>
-              <w:tabs>
-                <w:tab w:val="left" w:pos="9060"/>
-              </w:tabs>
-              <w:rPr>
-                <w:rFonts w:ascii="Times New Roman" w:hAnsi="Times New Roman" w:cs="Times New Roman"/>
-                <w:sz w:val="36"/>
-                <w:szCs w:val="36"/>
-              </w:rPr>
-            </w:pPr>
-            <w:r>
-              <w:rPr>
-                <w:rFonts w:ascii="Times New Roman" w:hAnsi="Times New Roman" w:cs="Times New Roman"/>
-                <w:sz w:val="36"/>
-                <w:szCs w:val="36"/>
-              </w:rPr>
-              <w:t>595.86 us</w:t>
-            </w:r>
-          </w:p>
-        </w:tc>
-        <w:tc>
-          <w:tcPr>
-            <w:tcW w:w="2158" w:type="dxa"/>
-          </w:tcPr>
-          <w:p>
-            <w:pPr>
-              <w:tabs>
-                <w:tab w:val="left" w:pos="9060"/>
-              </w:tabs>
-              <w:rPr>
-                <w:rFonts w:ascii="Times New Roman" w:hAnsi="Times New Roman" w:cs="Times New Roman"/>
-                <w:sz w:val="36"/>
-                <w:szCs w:val="36"/>
-              </w:rPr>
-            </w:pPr>
-            <w:r>
-              <w:rPr>
-                <w:rFonts w:ascii="Times New Roman" w:hAnsi="Times New Roman" w:cs="Times New Roman"/>
-                <w:sz w:val="36"/>
-                <w:szCs w:val="36"/>
-              </w:rPr>
-              <w:t>458.49</w:t>
-            </w:r>
-            <w:r>
-              <w:rPr>
-                <w:rFonts w:ascii="Times New Roman" w:hAnsi="Times New Roman" w:cs="Times New Roman"/>
-                <w:sz w:val="36"/>
-                <w:szCs w:val="36"/>
-              </w:rPr>
-              <w:t xml:space="preserve"> us</w:t>
-            </w:r>
-          </w:p>
-        </w:tc>
-        <w:tc>
-          <w:tcPr>
-            <w:tcW w:w="2158" w:type="dxa"/>
-          </w:tcPr>
-          <w:p>
-            <w:pPr>
-              <w:tabs>
-                <w:tab w:val="left" w:pos="9060"/>
-              </w:tabs>
-              <w:rPr>
-                <w:rFonts w:ascii="Times New Roman" w:hAnsi="Times New Roman" w:cs="Times New Roman"/>
-                <w:sz w:val="36"/>
-                <w:szCs w:val="36"/>
-              </w:rPr>
-            </w:pPr>
-            <w:r>
-              <w:rPr>
-                <w:rFonts w:ascii="Times New Roman" w:hAnsi="Times New Roman" w:cs="Times New Roman"/>
-                <w:sz w:val="36"/>
-                <w:szCs w:val="36"/>
-              </w:rPr>
-              <w:t>434.04</w:t>
-            </w:r>
-            <w:r>
-              <w:rPr>
-                <w:rFonts w:ascii="Times New Roman" w:hAnsi="Times New Roman" w:cs="Times New Roman"/>
-                <w:sz w:val="36"/>
-                <w:szCs w:val="36"/>
-              </w:rPr>
-              <w:t xml:space="preserve"> us</w:t>
-            </w:r>
-          </w:p>
-        </w:tc>
-        <w:tc>
-          <w:tcPr>
-            <w:tcW w:w="2158" w:type="dxa"/>
-          </w:tcPr>
-          <w:p>
-            <w:pPr>
-              <w:tabs>
-                <w:tab w:val="left" w:pos="9060"/>
-              </w:tabs>
-              <w:rPr>
-                <w:rFonts w:ascii="Times New Roman" w:hAnsi="Times New Roman" w:cs="Times New Roman"/>
-                <w:sz w:val="36"/>
-                <w:szCs w:val="36"/>
-              </w:rPr>
-            </w:pPr>
+              <w:t>3840x2160</w:t>
+            </w:r>
+          </w:p>
+        </w:tc>
+        <w:tc>
+          <w:tcPr>
+            <w:tcW w:w="2158" w:type="dxa"/>
+          </w:tcPr>
+          <w:p>
+            <w:pPr>
+              <w:tabs>
+                <w:tab w:val="left" w:pos="9060"/>
+              </w:tabs>
+              <w:rPr>
+                <w:rFonts w:ascii="Times New Roman" w:hAnsi="Times New Roman" w:cs="Times New Roman"/>
+                <w:sz w:val="36"/>
+                <w:szCs w:val="36"/>
+              </w:rPr>
+            </w:pPr>
+            <w:r>
+              <w:rPr>
+                <w:rFonts w:ascii="Times New Roman" w:hAnsi="Times New Roman" w:cs="Times New Roman"/>
+                <w:sz w:val="36"/>
+                <w:szCs w:val="36"/>
+              </w:rPr>
+              <w:t>5.1829 ms</w:t>
+            </w:r>
+          </w:p>
+        </w:tc>
+        <w:tc>
+          <w:tcPr>
+            <w:tcW w:w="2158" w:type="dxa"/>
+          </w:tcPr>
+          <w:p>
+            <w:pPr>
+              <w:tabs>
+                <w:tab w:val="left" w:pos="9060"/>
+              </w:tabs>
+              <w:rPr>
+                <w:rFonts w:ascii="Times New Roman" w:hAnsi="Times New Roman" w:cs="Times New Roman"/>
+                <w:sz w:val="36"/>
+                <w:szCs w:val="36"/>
+              </w:rPr>
+            </w:pPr>
+            <w:r>
+              <w:rPr>
+                <w:rFonts w:ascii="Times New Roman" w:hAnsi="Times New Roman" w:cs="Times New Roman"/>
+                <w:sz w:val="36"/>
+                <w:szCs w:val="36"/>
+              </w:rPr>
+              <w:t>3.9267 ms</w:t>
+            </w:r>
+          </w:p>
+        </w:tc>
+        <w:tc>
+          <w:tcPr>
+            <w:tcW w:w="2158" w:type="dxa"/>
+          </w:tcPr>
+          <w:p>
+            <w:pPr>
+              <w:tabs>
+                <w:tab w:val="left" w:pos="9060"/>
+              </w:tabs>
+              <w:rPr>
+                <w:rFonts w:ascii="Times New Roman" w:hAnsi="Times New Roman" w:cs="Times New Roman"/>
+                <w:sz w:val="36"/>
+                <w:szCs w:val="36"/>
+              </w:rPr>
+            </w:pPr>
+            <w:r>
+              <w:rPr>
+                <w:rFonts w:ascii="Times New Roman" w:hAnsi="Times New Roman" w:cs="Times New Roman"/>
+                <w:sz w:val="36"/>
+                <w:szCs w:val="36"/>
+              </w:rPr>
+              <w:t>3.7146 ms</w:t>
+            </w:r>
+          </w:p>
+        </w:tc>
+        <w:tc>
+          <w:tcPr>
+            <w:tcW w:w="2158" w:type="dxa"/>
+          </w:tcPr>
+          <w:p>
+            <w:pPr>
+              <w:tabs>
+                <w:tab w:val="left" w:pos="9060"/>
+              </w:tabs>
+              <w:rPr>
+                <w:rFonts w:ascii="Times New Roman" w:hAnsi="Times New Roman" w:cs="Times New Roman"/>
+                <w:sz w:val="36"/>
+                <w:szCs w:val="36"/>
+              </w:rPr>
+            </w:pPr>
+          </w:p>
+        </w:tc>
+      </w:tr>
+    </w:tbl>
+    <w:p>
+      <w:pPr>
+        <w:tabs>
+          <w:tab w:val="left" w:pos="9060"/>
+        </w:tabs>
+        <w:rPr>
+          <w:rFonts w:ascii="Times New Roman" w:hAnsi="Times New Roman" w:cs="Times New Roman"/>
+          <w:sz w:val="36"/>
+          <w:szCs w:val="36"/>
+        </w:rPr>
+      </w:pPr>
+    </w:p>
+    <w:p>
+      <w:pPr>
+        <w:tabs>
+          <w:tab w:val="left" w:pos="9060"/>
+        </w:tabs>
+        <w:rPr>
+          <w:rFonts w:ascii="Times New Roman" w:hAnsi="Times New Roman" w:cs="Times New Roman"/>
+          <w:b/>
+          <w:bCs/>
+          <w:sz w:val="36"/>
+          <w:szCs w:val="36"/>
+        </w:rPr>
+      </w:pPr>
+      <w:r>
+        <w:rPr>
+          <w:rFonts w:ascii="Times New Roman" w:hAnsi="Times New Roman" w:cs="Times New Roman"/>
+          <w:b/>
+          <w:bCs/>
+          <w:sz w:val="36"/>
+          <w:szCs w:val="36"/>
+        </w:rPr>
+        <w:t>Using Constant Mask</w:t>
+      </w:r>
+    </w:p>
+    <w:p>
+      <w:pPr>
+        <w:tabs>
+          <w:tab w:val="left" w:pos="9060"/>
+        </w:tabs>
+        <w:rPr>
+          <w:rFonts w:ascii="Times New Roman" w:hAnsi="Times New Roman" w:cs="Times New Roman"/>
+          <w:b/>
+          <w:bCs/>
+          <w:i/>
+          <w:iCs/>
+          <w:sz w:val="36"/>
+          <w:szCs w:val="36"/>
+        </w:rPr>
+      </w:pPr>
+      <w:r>
+        <w:rPr>
+          <w:rFonts w:ascii="Times New Roman" w:hAnsi="Times New Roman" w:cs="Times New Roman"/>
+          <w:b/>
+          <w:bCs/>
+          <w:i/>
+          <w:iCs/>
+          <w:sz w:val="36"/>
+          <w:szCs w:val="36"/>
+        </w:rPr>
+        <w:t>Implementation:</w:t>
+      </w:r>
+    </w:p>
+    <w:p>
+      <w:pPr>
+        <w:tabs>
+          <w:tab w:val="left" w:pos="9060"/>
+        </w:tabs>
+        <w:rPr>
+          <w:rFonts w:ascii="Times New Roman" w:hAnsi="Times New Roman" w:cs="Times New Roman"/>
+          <w:sz w:val="32"/>
+          <w:szCs w:val="32"/>
+        </w:rPr>
+      </w:pPr>
+      <w:r>
+        <w:rPr>
+          <w:rFonts w:ascii="Times New Roman" w:hAnsi="Times New Roman" w:cs="Times New Roman"/>
+          <w:sz w:val="32"/>
+          <w:szCs w:val="32"/>
+        </w:rPr>
+        <w:t>__constant__ float d_</w:t>
+      </w:r>
+      <w:r>
+        <w:rPr>
+          <w:rFonts w:ascii="Times New Roman" w:hAnsi="Times New Roman" w:cs="Times New Roman"/>
+          <w:sz w:val="32"/>
+          <w:szCs w:val="32"/>
+        </w:rPr>
+        <w:t>mask</w:t>
+      </w:r>
+      <w:r>
+        <w:rPr>
+          <w:rFonts w:ascii="Times New Roman" w:hAnsi="Times New Roman" w:cs="Times New Roman"/>
+          <w:sz w:val="32"/>
+          <w:szCs w:val="32"/>
+        </w:rPr>
+        <w:t>[</w:t>
+      </w:r>
+      <w:r>
+        <w:rPr>
+          <w:rFonts w:ascii="Times New Roman" w:hAnsi="Times New Roman" w:cs="Times New Roman"/>
+          <w:sz w:val="32"/>
+          <w:szCs w:val="32"/>
+        </w:rPr>
+        <w:t>9];</w:t>
+      </w:r>
+    </w:p>
+    <w:p>
+      <w:pPr>
+        <w:tabs>
+          <w:tab w:val="left" w:pos="9060"/>
+        </w:tabs>
+        <w:rPr>
+          <w:rFonts w:ascii="Times New Roman" w:hAnsi="Times New Roman" w:cs="Times New Roman"/>
+          <w:sz w:val="32"/>
+          <w:szCs w:val="32"/>
+          <w:lang w:val="en-US"/>
+        </w:rPr>
+      </w:pPr>
+      <w:r>
+        <w:rPr>
+          <w:rFonts w:ascii="Times New Roman" w:hAnsi="Times New Roman" w:cs="Times New Roman"/>
+          <w:sz w:val="32"/>
+          <w:szCs w:val="32"/>
+          <w:lang w:val="en-US"/>
+        </w:rPr>
+        <w:t>cudaMemcpyToSymbol(d_mask, mask, maskSize * maskSize * sizeof(float));</w:t>
+      </w:r>
+    </w:p>
+    <w:p>
+      <w:pPr>
+        <w:tabs>
+          <w:tab w:val="left" w:pos="9060"/>
+        </w:tabs>
+        <w:rPr>
+          <w:rFonts w:ascii="Times New Roman" w:hAnsi="Times New Roman" w:cs="Times New Roman"/>
+          <w:sz w:val="32"/>
+          <w:szCs w:val="32"/>
+          <w:lang w:val="en-US"/>
+        </w:rPr>
+      </w:pPr>
+    </w:p>
+    <w:tbl>
+      <w:tblPr>
+        <w:tblStyle w:val="TableGrid"/>
+        <w:tblW w:w="0" w:type="auto"/>
+        <w:jc w:val="center"/>
+        <w:tblLook w:val="04A0" w:firstRow="1" w:lastRow="0" w:firstColumn="1" w:lastColumn="0" w:noHBand="0" w:noVBand="1"/>
+      </w:tblPr>
+      <w:tblGrid>
+        <w:gridCol w:w="2158"/>
+        <w:gridCol w:w="2158"/>
+        <w:gridCol w:w="2158"/>
+        <w:gridCol w:w="2158"/>
+        <w:gridCol w:w="2158"/>
+      </w:tblGrid>
+      <w:tr>
+        <w:trPr>
+          <w:jc w:val="center"/>
+        </w:trPr>
+        <w:tc>
+          <w:tcPr>
+            <w:tcW w:w="2158" w:type="dxa"/>
+          </w:tcPr>
+          <w:p>
+            <w:pPr>
+              <w:tabs>
+                <w:tab w:val="left" w:pos="9060"/>
+              </w:tabs>
+              <w:rPr>
+                <w:rFonts w:ascii="Times New Roman" w:hAnsi="Times New Roman" w:cs="Times New Roman"/>
+                <w:sz w:val="36"/>
+                <w:szCs w:val="36"/>
+              </w:rPr>
+            </w:pPr>
+            <w:r>
+              <w:rPr>
+                <w:rFonts w:ascii="Times New Roman" w:hAnsi="Times New Roman" w:cs="Times New Roman"/>
+                <w:sz w:val="36"/>
+                <w:szCs w:val="36"/>
+              </w:rPr>
+              <w:t>Image Size</w:t>
+            </w:r>
+          </w:p>
+        </w:tc>
+        <w:tc>
+          <w:tcPr>
+            <w:tcW w:w="2158" w:type="dxa"/>
+          </w:tcPr>
+          <w:p>
+            <w:pPr>
+              <w:tabs>
+                <w:tab w:val="left" w:pos="9060"/>
+              </w:tabs>
+              <w:rPr>
+                <w:rFonts w:ascii="Times New Roman" w:hAnsi="Times New Roman" w:cs="Times New Roman"/>
+                <w:sz w:val="36"/>
+                <w:szCs w:val="36"/>
+              </w:rPr>
+            </w:pPr>
+            <w:r>
+              <w:rPr>
+                <w:rFonts w:ascii="Times New Roman" w:hAnsi="Times New Roman" w:cs="Times New Roman"/>
+                <w:sz w:val="36"/>
+                <w:szCs w:val="36"/>
+              </w:rPr>
+              <w:t>Mask</w:t>
+            </w:r>
+          </w:p>
+        </w:tc>
+        <w:tc>
+          <w:tcPr>
+            <w:tcW w:w="2158" w:type="dxa"/>
+          </w:tcPr>
+          <w:p>
+            <w:pPr>
+              <w:tabs>
+                <w:tab w:val="left" w:pos="9060"/>
+              </w:tabs>
+              <w:rPr>
+                <w:rFonts w:ascii="Times New Roman" w:hAnsi="Times New Roman" w:cs="Times New Roman"/>
+                <w:sz w:val="36"/>
+                <w:szCs w:val="36"/>
+              </w:rPr>
+            </w:pPr>
+            <w:r>
+              <w:rPr>
+                <w:rFonts w:ascii="Times New Roman" w:hAnsi="Times New Roman" w:cs="Times New Roman"/>
+                <w:sz w:val="36"/>
+                <w:szCs w:val="36"/>
+              </w:rPr>
+              <w:t>Kernel 1</w:t>
+            </w:r>
+          </w:p>
+        </w:tc>
+        <w:tc>
+          <w:tcPr>
+            <w:tcW w:w="2158" w:type="dxa"/>
+          </w:tcPr>
+          <w:p>
+            <w:pPr>
+              <w:tabs>
+                <w:tab w:val="left" w:pos="9060"/>
+              </w:tabs>
+              <w:rPr>
+                <w:rFonts w:ascii="Times New Roman" w:hAnsi="Times New Roman" w:cs="Times New Roman"/>
+                <w:sz w:val="36"/>
+                <w:szCs w:val="36"/>
+              </w:rPr>
+            </w:pPr>
+            <w:r>
+              <w:rPr>
+                <w:rFonts w:ascii="Times New Roman" w:hAnsi="Times New Roman" w:cs="Times New Roman"/>
+                <w:sz w:val="36"/>
+                <w:szCs w:val="36"/>
+              </w:rPr>
+              <w:t>Kernel 2</w:t>
+            </w:r>
+          </w:p>
+        </w:tc>
+        <w:tc>
+          <w:tcPr>
+            <w:tcW w:w="2158" w:type="dxa"/>
+          </w:tcPr>
+          <w:p>
+            <w:pPr>
+              <w:tabs>
+                <w:tab w:val="left" w:pos="9060"/>
+              </w:tabs>
+              <w:rPr>
+                <w:rFonts w:ascii="Times New Roman" w:hAnsi="Times New Roman" w:cs="Times New Roman"/>
+                <w:sz w:val="36"/>
+                <w:szCs w:val="36"/>
+              </w:rPr>
+            </w:pPr>
+            <w:r>
+              <w:rPr>
+                <w:rFonts w:ascii="Times New Roman" w:hAnsi="Times New Roman" w:cs="Times New Roman"/>
+                <w:sz w:val="36"/>
+                <w:szCs w:val="36"/>
+              </w:rPr>
+              <w:t>Kernel 3</w:t>
+            </w:r>
           </w:p>
         </w:tc>
       </w:tr>
       <w:tr>
-        <w:tc>
-          <w:tcPr>
-            <w:tcW w:w="2158" w:type="dxa"/>
-          </w:tcPr>
-          <w:p>
-            <w:pPr>
-              <w:tabs>
-                <w:tab w:val="left" w:pos="9060"/>
-              </w:tabs>
-              <w:rPr>
-                <w:rFonts w:ascii="Times New Roman" w:hAnsi="Times New Roman" w:cs="Times New Roman"/>
-                <w:sz w:val="36"/>
-                <w:szCs w:val="36"/>
-              </w:rPr>
-            </w:pPr>
-            <w:r>
-              <w:rPr>
-                <w:rFonts w:ascii="Times New Roman" w:hAnsi="Times New Roman" w:cs="Times New Roman"/>
-                <w:sz w:val="36"/>
-                <w:szCs w:val="36"/>
-              </w:rPr>
-              <w:t>3840x2160</w:t>
-            </w:r>
-          </w:p>
-        </w:tc>
-        <w:tc>
-          <w:tcPr>
-            <w:tcW w:w="2158" w:type="dxa"/>
-          </w:tcPr>
-          <w:p>
-            <w:pPr>
-              <w:tabs>
-                <w:tab w:val="left" w:pos="9060"/>
-              </w:tabs>
-              <w:rPr>
-                <w:rFonts w:ascii="Times New Roman" w:hAnsi="Times New Roman" w:cs="Times New Roman"/>
-                <w:sz w:val="36"/>
-                <w:szCs w:val="36"/>
-              </w:rPr>
-            </w:pPr>
-            <w:r>
-              <w:rPr>
-                <w:rFonts w:ascii="Times New Roman" w:hAnsi="Times New Roman" w:cs="Times New Roman"/>
-                <w:sz w:val="36"/>
-                <w:szCs w:val="36"/>
-              </w:rPr>
-              <w:t>5.1829 ms</w:t>
-            </w:r>
-          </w:p>
-        </w:tc>
-        <w:tc>
-          <w:tcPr>
-            <w:tcW w:w="2158" w:type="dxa"/>
-          </w:tcPr>
-          <w:p>
-            <w:pPr>
-              <w:tabs>
-                <w:tab w:val="left" w:pos="9060"/>
-              </w:tabs>
-              <w:rPr>
-                <w:rFonts w:ascii="Times New Roman" w:hAnsi="Times New Roman" w:cs="Times New Roman"/>
-                <w:sz w:val="36"/>
-                <w:szCs w:val="36"/>
-              </w:rPr>
-            </w:pPr>
-            <w:r>
-              <w:rPr>
-                <w:rFonts w:ascii="Times New Roman" w:hAnsi="Times New Roman" w:cs="Times New Roman"/>
-                <w:sz w:val="36"/>
-                <w:szCs w:val="36"/>
-              </w:rPr>
-              <w:t>3.9267 ms</w:t>
-            </w:r>
-          </w:p>
-        </w:tc>
-        <w:tc>
-          <w:tcPr>
-            <w:tcW w:w="2158" w:type="dxa"/>
-          </w:tcPr>
-          <w:p>
-            <w:pPr>
-              <w:tabs>
-                <w:tab w:val="left" w:pos="9060"/>
-              </w:tabs>
-              <w:rPr>
-                <w:rFonts w:ascii="Times New Roman" w:hAnsi="Times New Roman" w:cs="Times New Roman"/>
-                <w:sz w:val="36"/>
-                <w:szCs w:val="36"/>
-              </w:rPr>
-            </w:pPr>
-            <w:r>
-              <w:rPr>
-                <w:rFonts w:ascii="Times New Roman" w:hAnsi="Times New Roman" w:cs="Times New Roman"/>
-                <w:sz w:val="36"/>
-                <w:szCs w:val="36"/>
-              </w:rPr>
-              <w:t>3.7146 ms</w:t>
-            </w:r>
-          </w:p>
-        </w:tc>
-        <w:tc>
-          <w:tcPr>
-            <w:tcW w:w="2158" w:type="dxa"/>
-          </w:tcPr>
-          <w:p>
-            <w:pPr>
-              <w:tabs>
-                <w:tab w:val="left" w:pos="9060"/>
-              </w:tabs>
-              <w:rPr>
-                <w:rFonts w:ascii="Times New Roman" w:hAnsi="Times New Roman" w:cs="Times New Roman"/>
-                <w:sz w:val="36"/>
-                <w:szCs w:val="36"/>
-              </w:rPr>
-            </w:pPr>
+        <w:trPr>
+          <w:jc w:val="center"/>
+        </w:trPr>
+        <w:tc>
+          <w:tcPr>
+            <w:tcW w:w="2158" w:type="dxa"/>
+          </w:tcPr>
+          <w:p>
+            <w:pPr>
+              <w:tabs>
+                <w:tab w:val="left" w:pos="9060"/>
+              </w:tabs>
+              <w:rPr>
+                <w:rFonts w:ascii="Times New Roman" w:hAnsi="Times New Roman" w:cs="Times New Roman"/>
+                <w:sz w:val="36"/>
+                <w:szCs w:val="36"/>
+              </w:rPr>
+            </w:pPr>
+            <w:r>
+              <w:rPr>
+                <w:rFonts w:ascii="Times New Roman" w:hAnsi="Times New Roman" w:cs="Times New Roman"/>
+                <w:sz w:val="36"/>
+                <w:szCs w:val="36"/>
+              </w:rPr>
+              <w:t>1200x800</w:t>
+            </w:r>
+          </w:p>
+        </w:tc>
+        <w:tc>
+          <w:tcPr>
+            <w:tcW w:w="2158" w:type="dxa"/>
+          </w:tcPr>
+          <w:p>
+            <w:pPr>
+              <w:tabs>
+                <w:tab w:val="left" w:pos="9060"/>
+              </w:tabs>
+              <w:rPr>
+                <w:rFonts w:ascii="Times New Roman" w:hAnsi="Times New Roman" w:cs="Times New Roman"/>
+                <w:sz w:val="36"/>
+                <w:szCs w:val="36"/>
+              </w:rPr>
+            </w:pPr>
+            <w:r>
+              <w:rPr>
+                <w:rFonts w:ascii="Times New Roman" w:hAnsi="Times New Roman" w:cs="Times New Roman"/>
+                <w:sz w:val="36"/>
+                <w:szCs w:val="36"/>
+              </w:rPr>
+              <w:t>GLOBAL</w:t>
+            </w:r>
+          </w:p>
+        </w:tc>
+        <w:tc>
+          <w:tcPr>
+            <w:tcW w:w="2158" w:type="dxa"/>
+          </w:tcPr>
+          <w:p>
+            <w:pPr>
+              <w:tabs>
+                <w:tab w:val="left" w:pos="9060"/>
+              </w:tabs>
+              <w:rPr>
+                <w:rFonts w:ascii="Times New Roman" w:hAnsi="Times New Roman" w:cs="Times New Roman"/>
+                <w:sz w:val="36"/>
+                <w:szCs w:val="36"/>
+              </w:rPr>
+            </w:pPr>
+            <w:r>
+              <w:rPr>
+                <w:rFonts w:ascii="Times New Roman" w:hAnsi="Times New Roman" w:cs="Times New Roman"/>
+                <w:sz w:val="36"/>
+                <w:szCs w:val="36"/>
+              </w:rPr>
+              <w:t>595.86 us</w:t>
+            </w:r>
+          </w:p>
+        </w:tc>
+        <w:tc>
+          <w:tcPr>
+            <w:tcW w:w="2158" w:type="dxa"/>
+          </w:tcPr>
+          <w:p>
+            <w:pPr>
+              <w:tabs>
+                <w:tab w:val="left" w:pos="9060"/>
+              </w:tabs>
+              <w:rPr>
+                <w:rFonts w:ascii="Times New Roman" w:hAnsi="Times New Roman" w:cs="Times New Roman"/>
+                <w:sz w:val="36"/>
+                <w:szCs w:val="36"/>
+              </w:rPr>
+            </w:pPr>
+            <w:r>
+              <w:rPr>
+                <w:rFonts w:ascii="Times New Roman" w:hAnsi="Times New Roman" w:cs="Times New Roman"/>
+                <w:sz w:val="36"/>
+                <w:szCs w:val="36"/>
+              </w:rPr>
+              <w:t>468.49 us</w:t>
+            </w:r>
+          </w:p>
+        </w:tc>
+        <w:tc>
+          <w:tcPr>
+            <w:tcW w:w="2158" w:type="dxa"/>
+          </w:tcPr>
+          <w:p>
+            <w:pPr>
+              <w:tabs>
+                <w:tab w:val="left" w:pos="9060"/>
+              </w:tabs>
+              <w:rPr>
+                <w:rFonts w:ascii="Times New Roman" w:hAnsi="Times New Roman" w:cs="Times New Roman"/>
+                <w:sz w:val="36"/>
+                <w:szCs w:val="36"/>
+              </w:rPr>
+            </w:pPr>
+            <w:r>
+              <w:rPr>
+                <w:rFonts w:ascii="Times New Roman" w:hAnsi="Times New Roman" w:cs="Times New Roman"/>
+                <w:sz w:val="36"/>
+                <w:szCs w:val="36"/>
+              </w:rPr>
+              <w:t>434.04 us</w:t>
+            </w:r>
+          </w:p>
+        </w:tc>
+      </w:tr>
+      <w:tr>
+        <w:trPr>
+          <w:jc w:val="center"/>
+        </w:trPr>
+        <w:tc>
+          <w:tcPr>
+            <w:tcW w:w="2158" w:type="dxa"/>
+          </w:tcPr>
+          <w:p>
+            <w:pPr>
+              <w:tabs>
+                <w:tab w:val="left" w:pos="9060"/>
+              </w:tabs>
+              <w:rPr>
+                <w:rFonts w:ascii="Times New Roman" w:hAnsi="Times New Roman" w:cs="Times New Roman"/>
+                <w:sz w:val="36"/>
+                <w:szCs w:val="36"/>
+              </w:rPr>
+            </w:pPr>
+            <w:r>
+              <w:rPr>
+                <w:rFonts w:ascii="Times New Roman" w:hAnsi="Times New Roman" w:cs="Times New Roman"/>
+                <w:sz w:val="36"/>
+                <w:szCs w:val="36"/>
+              </w:rPr>
+              <w:t>1200x800</w:t>
+            </w:r>
+          </w:p>
+        </w:tc>
+        <w:tc>
+          <w:tcPr>
+            <w:tcW w:w="2158" w:type="dxa"/>
+          </w:tcPr>
+          <w:p>
+            <w:pPr>
+              <w:tabs>
+                <w:tab w:val="left" w:pos="9060"/>
+              </w:tabs>
+              <w:rPr>
+                <w:rFonts w:ascii="Times New Roman" w:hAnsi="Times New Roman" w:cs="Times New Roman"/>
+                <w:sz w:val="36"/>
+                <w:szCs w:val="36"/>
+              </w:rPr>
+            </w:pPr>
+            <w:r>
+              <w:rPr>
+                <w:rFonts w:ascii="Times New Roman" w:hAnsi="Times New Roman" w:cs="Times New Roman"/>
+                <w:sz w:val="36"/>
+                <w:szCs w:val="36"/>
+              </w:rPr>
+              <w:t>CONSTANT</w:t>
+            </w:r>
+          </w:p>
+        </w:tc>
+        <w:tc>
+          <w:tcPr>
+            <w:tcW w:w="2158" w:type="dxa"/>
+          </w:tcPr>
+          <w:p>
+            <w:pPr>
+              <w:tabs>
+                <w:tab w:val="left" w:pos="9060"/>
+              </w:tabs>
+              <w:rPr>
+                <w:rFonts w:ascii="Times New Roman" w:hAnsi="Times New Roman" w:cs="Times New Roman"/>
+                <w:sz w:val="36"/>
+                <w:szCs w:val="36"/>
+              </w:rPr>
+            </w:pPr>
+            <w:r>
+              <w:rPr>
+                <w:rFonts w:ascii="Times New Roman" w:hAnsi="Times New Roman" w:cs="Times New Roman"/>
+                <w:sz w:val="36"/>
+                <w:szCs w:val="36"/>
+              </w:rPr>
+              <w:t>561.78 us</w:t>
+            </w:r>
+          </w:p>
+        </w:tc>
+        <w:tc>
+          <w:tcPr>
+            <w:tcW w:w="2158" w:type="dxa"/>
+          </w:tcPr>
+          <w:p>
+            <w:pPr>
+              <w:tabs>
+                <w:tab w:val="left" w:pos="9060"/>
+              </w:tabs>
+              <w:rPr>
+                <w:rFonts w:ascii="Times New Roman" w:hAnsi="Times New Roman" w:cs="Times New Roman"/>
+                <w:sz w:val="36"/>
+                <w:szCs w:val="36"/>
+              </w:rPr>
+            </w:pPr>
+            <w:r>
+              <w:rPr>
+                <w:rFonts w:ascii="Times New Roman" w:hAnsi="Times New Roman" w:cs="Times New Roman"/>
+                <w:sz w:val="36"/>
+                <w:szCs w:val="36"/>
+              </w:rPr>
+              <w:t>422.20 us</w:t>
+            </w:r>
+          </w:p>
+        </w:tc>
+        <w:tc>
+          <w:tcPr>
+            <w:tcW w:w="2158" w:type="dxa"/>
+          </w:tcPr>
+          <w:p>
+            <w:pPr>
+              <w:tabs>
+                <w:tab w:val="left" w:pos="9060"/>
+              </w:tabs>
+              <w:rPr>
+                <w:rFonts w:ascii="Times New Roman" w:hAnsi="Times New Roman" w:cs="Times New Roman"/>
+                <w:sz w:val="36"/>
+                <w:szCs w:val="36"/>
+              </w:rPr>
+            </w:pPr>
+            <w:r>
+              <w:rPr>
+                <w:rFonts w:ascii="Times New Roman" w:hAnsi="Times New Roman" w:cs="Times New Roman"/>
+                <w:sz w:val="36"/>
+                <w:szCs w:val="36"/>
+              </w:rPr>
+              <w:t>383.83 us</w:t>
+            </w:r>
           </w:p>
         </w:tc>
       </w:tr>
@@ -1774,15 +2195,7 @@
                 <w:sz w:val="36"/>
                 <w:szCs w:val="36"/>
               </w:rPr>
-              <w:t>Mask</w:t>
-            </w:r>
-            <w:r>
-              <w:rPr>
-                <w:rFonts w:ascii="Times New Roman" w:hAnsi="Times New Roman" w:cs="Times New Roman"/>
-                <w:sz w:val="36"/>
-                <w:szCs w:val="36"/>
-              </w:rPr>
-              <w:t xml:space="preserve"> Size</w:t>
+              <w:t>Mask Size</w:t>
             </w:r>
           </w:p>
         </w:tc>
@@ -1959,56 +2372,159 @@
                 <w:sz w:val="36"/>
                 <w:szCs w:val="36"/>
               </w:rPr>
-              <w:t>368.09</w:t>
-            </w:r>
-            <w:r>
-              <w:rPr>
-                <w:rFonts w:ascii="Times New Roman" w:hAnsi="Times New Roman" w:cs="Times New Roman"/>
-                <w:sz w:val="36"/>
-                <w:szCs w:val="36"/>
-              </w:rPr>
-              <w:t xml:space="preserve"> </w:t>
-            </w:r>
-            <w:r>
-              <w:rPr>
-                <w:rFonts w:ascii="Times New Roman" w:hAnsi="Times New Roman" w:cs="Times New Roman"/>
-                <w:sz w:val="36"/>
-                <w:szCs w:val="36"/>
-              </w:rPr>
-              <w:t>us</w:t>
-            </w:r>
-          </w:p>
-        </w:tc>
-        <w:tc>
-          <w:tcPr>
-            <w:tcW w:w="2158" w:type="dxa"/>
-          </w:tcPr>
-          <w:p>
-            <w:pPr>
-              <w:tabs>
-                <w:tab w:val="left" w:pos="9060"/>
-              </w:tabs>
-              <w:rPr>
-                <w:rFonts w:ascii="Times New Roman" w:hAnsi="Times New Roman" w:cs="Times New Roman"/>
-                <w:sz w:val="36"/>
-                <w:szCs w:val="36"/>
-              </w:rPr>
-            </w:pPr>
-            <w:r>
-              <w:rPr>
-                <w:rFonts w:ascii="Times New Roman" w:hAnsi="Times New Roman" w:cs="Times New Roman"/>
-                <w:sz w:val="36"/>
-                <w:szCs w:val="36"/>
-              </w:rPr>
-              <w:t>35</w:t>
-            </w:r>
-            <w:r>
-              <w:rPr>
-                <w:rFonts w:ascii="Times New Roman" w:hAnsi="Times New Roman" w:cs="Times New Roman"/>
-                <w:sz w:val="36"/>
-                <w:szCs w:val="36"/>
-              </w:rPr>
-              <w:t>0.86 us</w:t>
+              <w:t>37</w:t>
+            </w:r>
+            <w:r>
+              <w:rPr>
+                <w:rFonts w:ascii="Times New Roman" w:hAnsi="Times New Roman" w:cs="Times New Roman"/>
+                <w:sz w:val="36"/>
+                <w:szCs w:val="36"/>
+              </w:rPr>
+              <w:t>8.09 us</w:t>
+            </w:r>
+          </w:p>
+        </w:tc>
+        <w:tc>
+          <w:tcPr>
+            <w:tcW w:w="2158" w:type="dxa"/>
+          </w:tcPr>
+          <w:p>
+            <w:pPr>
+              <w:tabs>
+                <w:tab w:val="left" w:pos="9060"/>
+              </w:tabs>
+              <w:rPr>
+                <w:rFonts w:ascii="Times New Roman" w:hAnsi="Times New Roman" w:cs="Times New Roman"/>
+                <w:sz w:val="36"/>
+                <w:szCs w:val="36"/>
+              </w:rPr>
+            </w:pPr>
+            <w:r>
+              <w:rPr>
+                <w:rFonts w:ascii="Times New Roman" w:hAnsi="Times New Roman" w:cs="Times New Roman"/>
+                <w:sz w:val="36"/>
+                <w:szCs w:val="36"/>
+              </w:rPr>
+              <w:t>350.86 us</w:t>
+            </w:r>
+          </w:p>
+        </w:tc>
+        <w:tc>
+          <w:tcPr>
+            <w:tcW w:w="2158" w:type="dxa"/>
+          </w:tcPr>
+          <w:p>
+            <w:pPr>
+              <w:tabs>
+                <w:tab w:val="left" w:pos="9060"/>
+              </w:tabs>
+              <w:rPr>
+                <w:rFonts w:ascii="Times New Roman" w:hAnsi="Times New Roman" w:cs="Times New Roman"/>
+                <w:sz w:val="36"/>
+                <w:szCs w:val="36"/>
+              </w:rPr>
+            </w:pPr>
+          </w:p>
+        </w:tc>
+      </w:tr>
+      <w:tr>
+        <w:tc>
+          <w:tcPr>
+            <w:tcW w:w="2158" w:type="dxa"/>
+          </w:tcPr>
+          <w:p>
+            <w:pPr>
+              <w:tabs>
+                <w:tab w:val="left" w:pos="9060"/>
+              </w:tabs>
+              <w:rPr>
+                <w:rFonts w:ascii="Times New Roman" w:hAnsi="Times New Roman" w:cs="Times New Roman"/>
+                <w:sz w:val="36"/>
+                <w:szCs w:val="36"/>
+              </w:rPr>
+            </w:pPr>
+            <w:r>
+              <w:rPr>
+                <w:rFonts w:ascii="Times New Roman" w:hAnsi="Times New Roman" w:cs="Times New Roman"/>
+                <w:sz w:val="36"/>
+                <w:szCs w:val="36"/>
+              </w:rPr>
+              <w:t>11x11</w:t>
+            </w:r>
+          </w:p>
+        </w:tc>
+        <w:tc>
+          <w:tcPr>
+            <w:tcW w:w="2158" w:type="dxa"/>
+          </w:tcPr>
+          <w:p>
+            <w:pPr>
+              <w:tabs>
+                <w:tab w:val="left" w:pos="9060"/>
+              </w:tabs>
+              <w:rPr>
+                <w:rFonts w:ascii="Times New Roman" w:hAnsi="Times New Roman" w:cs="Times New Roman"/>
+                <w:sz w:val="36"/>
+                <w:szCs w:val="36"/>
+              </w:rPr>
+            </w:pPr>
+            <w:r>
+              <w:rPr>
+                <w:rFonts w:ascii="Times New Roman" w:hAnsi="Times New Roman" w:cs="Times New Roman"/>
+                <w:sz w:val="36"/>
+                <w:szCs w:val="36"/>
+              </w:rPr>
+              <w:t>1.8285 ms</w:t>
+            </w:r>
+          </w:p>
+        </w:tc>
+        <w:tc>
+          <w:tcPr>
+            <w:tcW w:w="2158" w:type="dxa"/>
+          </w:tcPr>
+          <w:p>
+            <w:pPr>
+              <w:tabs>
+                <w:tab w:val="left" w:pos="9060"/>
+              </w:tabs>
+              <w:rPr>
+                <w:rFonts w:ascii="Times New Roman" w:hAnsi="Times New Roman" w:cs="Times New Roman"/>
+                <w:sz w:val="36"/>
+                <w:szCs w:val="36"/>
+              </w:rPr>
+            </w:pPr>
+            <w:r>
+              <w:rPr>
+                <w:rFonts w:ascii="Times New Roman" w:hAnsi="Times New Roman" w:cs="Times New Roman"/>
+                <w:sz w:val="36"/>
+                <w:szCs w:val="36"/>
+              </w:rPr>
+              <w:t>1.1075 ms</w:t>
+            </w:r>
+          </w:p>
+        </w:tc>
+        <w:tc>
+          <w:tcPr>
+            <w:tcW w:w="2158" w:type="dxa"/>
+          </w:tcPr>
+          <w:p>
+            <w:pPr>
+              <w:tabs>
+                <w:tab w:val="left" w:pos="9060"/>
+              </w:tabs>
+              <w:rPr>
+                <w:rFonts w:ascii="Times New Roman" w:hAnsi="Times New Roman" w:cs="Times New Roman"/>
+                <w:sz w:val="36"/>
+                <w:szCs w:val="36"/>
+              </w:rPr>
+            </w:pPr>
+            <w:r>
+              <w:rPr>
+                <w:rFonts w:ascii="Times New Roman" w:hAnsi="Times New Roman" w:cs="Times New Roman"/>
+                <w:sz w:val="36"/>
+                <w:szCs w:val="36"/>
+              </w:rPr>
+              <w:t>0.995 ms</w:t>
             </w:r>
           </w:p>
         </w:tc>
@@ -2118,15 +2634,7 @@
                 <w:sz w:val="36"/>
                 <w:szCs w:val="36"/>
               </w:rPr>
-              <w:t>Batch</w:t>
-            </w:r>
-            <w:r>
-              <w:rPr>
-                <w:rFonts w:ascii="Times New Roman" w:hAnsi="Times New Roman" w:cs="Times New Roman"/>
-                <w:sz w:val="36"/>
-                <w:szCs w:val="36"/>
-              </w:rPr>
-              <w:t xml:space="preserve"> Size</w:t>
+              <w:t>Batch Size</w:t>
             </w:r>
           </w:p>
         </w:tc>
@@ -2278,15 +2786,7 @@
                 <w:sz w:val="36"/>
                 <w:szCs w:val="36"/>
               </w:rPr>
-              <w:t>57.182</w:t>
-            </w:r>
-            <w:r>
-              <w:rPr>
-                <w:rFonts w:ascii="Times New Roman" w:hAnsi="Times New Roman" w:cs="Times New Roman"/>
-                <w:sz w:val="36"/>
-                <w:szCs w:val="36"/>
-              </w:rPr>
-              <w:t xml:space="preserve"> us</w:t>
+              <w:t>57.182 us</w:t>
             </w:r>
           </w:p>
         </w:tc>
@@ -2489,358 +2989,8 @@
           <w:szCs w:val="36"/>
         </w:rPr>
       </w:pPr>
-    </w:p>
-    <w:p>
-      <w:pPr>
-        <w:tabs>
-          <w:tab w:val="left" w:pos="9060"/>
-        </w:tabs>
-        <w:rPr>
-          <w:rFonts w:ascii="Times New Roman" w:hAnsi="Times New Roman" w:cs="Times New Roman"/>
-          <w:b/>
-          <w:bCs/>
-          <w:sz w:val="36"/>
-          <w:szCs w:val="36"/>
-        </w:rPr>
-      </w:pPr>
-      <w:r>
-        <w:rPr>
-          <w:rFonts w:ascii="Times New Roman" w:hAnsi="Times New Roman" w:cs="Times New Roman"/>
-          <w:b/>
-          <w:bCs/>
-          <w:sz w:val="36"/>
-          <w:szCs w:val="36"/>
-        </w:rPr>
-        <w:t>Using Constant Mask</w:t>
-      </w:r>
-    </w:p>
-    <w:p>
-      <w:pPr>
-        <w:tabs>
-          <w:tab w:val="left" w:pos="9060"/>
-        </w:tabs>
-        <w:rPr>
-          <w:rFonts w:ascii="Times New Roman" w:hAnsi="Times New Roman" w:cs="Times New Roman"/>
-          <w:sz w:val="36"/>
-          <w:szCs w:val="36"/>
-        </w:rPr>
-      </w:pPr>
-      <w:r>
-        <w:rPr>
-          <w:rFonts w:ascii="Times New Roman" w:hAnsi="Times New Roman" w:cs="Times New Roman"/>
-          <w:sz w:val="36"/>
-          <w:szCs w:val="36"/>
-        </w:rPr>
-        <w:t xml:space="preserve">Image Size: </w:t>
-      </w:r>
-      <w:r>
-        <w:rPr>
-          <w:rFonts w:ascii="Times New Roman" w:hAnsi="Times New Roman" w:cs="Times New Roman"/>
-          <w:sz w:val="36"/>
-          <w:szCs w:val="36"/>
-        </w:rPr>
-        <w:t>500x500</w:t>
-      </w:r>
-    </w:p>
-    <w:p>
-      <w:pPr>
-        <w:tabs>
-          <w:tab w:val="left" w:pos="9060"/>
-        </w:tabs>
-        <w:rPr>
-          <w:rFonts w:ascii="Times New Roman" w:hAnsi="Times New Roman" w:cs="Times New Roman"/>
-          <w:sz w:val="36"/>
-          <w:szCs w:val="36"/>
-        </w:rPr>
-      </w:pPr>
-      <w:r>
-        <w:rPr>
-          <w:rFonts w:ascii="Times New Roman" w:hAnsi="Times New Roman" w:cs="Times New Roman"/>
-          <w:sz w:val="36"/>
-          <w:szCs w:val="36"/>
-        </w:rPr>
-        <w:t>Mask Size: 3x3</w:t>
-      </w:r>
-    </w:p>
-    <w:p>
-      <w:pPr>
-        <w:tabs>
-          <w:tab w:val="left" w:pos="9060"/>
-        </w:tabs>
-        <w:rPr>
-          <w:rFonts w:ascii="Times New Roman" w:hAnsi="Times New Roman" w:cs="Times New Roman"/>
-          <w:sz w:val="36"/>
-          <w:szCs w:val="36"/>
-        </w:rPr>
-      </w:pPr>
-      <w:r>
-        <w:rPr>
-          <w:rFonts w:ascii="Times New Roman" w:hAnsi="Times New Roman" w:cs="Times New Roman"/>
-          <w:sz w:val="36"/>
-          <w:szCs w:val="36"/>
-        </w:rPr>
-        <w:t>Batch Size = 3</w:t>
-      </w:r>
-    </w:p>
-    <w:p>
-      <w:pPr>
-        <w:tabs>
-          <w:tab w:val="left" w:pos="9060"/>
-        </w:tabs>
-        <w:rPr>
-          <w:rFonts w:ascii="Times New Roman" w:hAnsi="Times New Roman" w:cs="Times New Roman"/>
-          <w:sz w:val="36"/>
-          <w:szCs w:val="36"/>
-        </w:rPr>
-      </w:pPr>
-    </w:p>
-    <w:tbl>
-      <w:tblPr>
-        <w:tblStyle w:val="TableGrid"/>
-        <w:tblW w:w="0" w:type="auto"/>
-        <w:jc w:val="center"/>
-        <w:tblLook w:val="04A0" w:firstRow="1" w:lastRow="0" w:firstColumn="1" w:lastColumn="0" w:noHBand="0" w:noVBand="1"/>
-      </w:tblPr>
-      <w:tblGrid>
-        <w:gridCol w:w="2158"/>
-        <w:gridCol w:w="2158"/>
-        <w:gridCol w:w="2158"/>
-        <w:gridCol w:w="2158"/>
-      </w:tblGrid>
-      <w:tr>
-        <w:trPr>
-          <w:jc w:val="center"/>
-        </w:trPr>
-        <w:tc>
-          <w:tcPr>
-            <w:tcW w:w="2158" w:type="dxa"/>
-          </w:tcPr>
-          <w:p>
-            <w:pPr>
-              <w:tabs>
-                <w:tab w:val="left" w:pos="9060"/>
-              </w:tabs>
-              <w:rPr>
-                <w:rFonts w:ascii="Times New Roman" w:hAnsi="Times New Roman" w:cs="Times New Roman"/>
-                <w:sz w:val="36"/>
-                <w:szCs w:val="36"/>
-              </w:rPr>
-            </w:pPr>
-            <w:r>
-              <w:rPr>
-                <w:rFonts w:ascii="Times New Roman" w:hAnsi="Times New Roman" w:cs="Times New Roman"/>
-                <w:sz w:val="36"/>
-                <w:szCs w:val="36"/>
-              </w:rPr>
-              <w:t>Mask</w:t>
-            </w:r>
-          </w:p>
-        </w:tc>
-        <w:tc>
-          <w:tcPr>
-            <w:tcW w:w="2158" w:type="dxa"/>
-          </w:tcPr>
-          <w:p>
-            <w:pPr>
-              <w:tabs>
-                <w:tab w:val="left" w:pos="9060"/>
-              </w:tabs>
-              <w:rPr>
-                <w:rFonts w:ascii="Times New Roman" w:hAnsi="Times New Roman" w:cs="Times New Roman"/>
-                <w:sz w:val="36"/>
-                <w:szCs w:val="36"/>
-              </w:rPr>
-            </w:pPr>
-            <w:r>
-              <w:rPr>
-                <w:rFonts w:ascii="Times New Roman" w:hAnsi="Times New Roman" w:cs="Times New Roman"/>
-                <w:sz w:val="36"/>
-                <w:szCs w:val="36"/>
-              </w:rPr>
-              <w:t>Kernel 1</w:t>
-            </w:r>
-          </w:p>
-        </w:tc>
-        <w:tc>
-          <w:tcPr>
-            <w:tcW w:w="2158" w:type="dxa"/>
-          </w:tcPr>
-          <w:p>
-            <w:pPr>
-              <w:tabs>
-                <w:tab w:val="left" w:pos="9060"/>
-              </w:tabs>
-              <w:rPr>
-                <w:rFonts w:ascii="Times New Roman" w:hAnsi="Times New Roman" w:cs="Times New Roman"/>
-                <w:sz w:val="36"/>
-                <w:szCs w:val="36"/>
-              </w:rPr>
-            </w:pPr>
-            <w:r>
-              <w:rPr>
-                <w:rFonts w:ascii="Times New Roman" w:hAnsi="Times New Roman" w:cs="Times New Roman"/>
-                <w:sz w:val="36"/>
-                <w:szCs w:val="36"/>
-              </w:rPr>
-              <w:t>Kernel 2</w:t>
-            </w:r>
-          </w:p>
-        </w:tc>
-        <w:tc>
-          <w:tcPr>
-            <w:tcW w:w="2158" w:type="dxa"/>
-          </w:tcPr>
-          <w:p>
-            <w:pPr>
-              <w:tabs>
-                <w:tab w:val="left" w:pos="9060"/>
-              </w:tabs>
-              <w:rPr>
-                <w:rFonts w:ascii="Times New Roman" w:hAnsi="Times New Roman" w:cs="Times New Roman"/>
-                <w:sz w:val="36"/>
-                <w:szCs w:val="36"/>
-              </w:rPr>
-            </w:pPr>
-            <w:r>
-              <w:rPr>
-                <w:rFonts w:ascii="Times New Roman" w:hAnsi="Times New Roman" w:cs="Times New Roman"/>
-                <w:sz w:val="36"/>
-                <w:szCs w:val="36"/>
-              </w:rPr>
-              <w:t>Kernel 3</w:t>
-            </w:r>
-          </w:p>
-        </w:tc>
-      </w:tr>
-      <w:tr>
-        <w:trPr>
-          <w:jc w:val="center"/>
-        </w:trPr>
-        <w:tc>
-          <w:tcPr>
-            <w:tcW w:w="2158" w:type="dxa"/>
-          </w:tcPr>
-          <w:p>
-            <w:pPr>
-              <w:tabs>
-                <w:tab w:val="left" w:pos="9060"/>
-              </w:tabs>
-              <w:rPr>
-                <w:rFonts w:ascii="Times New Roman" w:hAnsi="Times New Roman" w:cs="Times New Roman"/>
-                <w:sz w:val="36"/>
-                <w:szCs w:val="36"/>
-              </w:rPr>
-            </w:pPr>
-            <w:r>
-              <w:rPr>
-                <w:rFonts w:ascii="Times New Roman" w:hAnsi="Times New Roman" w:cs="Times New Roman"/>
-                <w:sz w:val="36"/>
-                <w:szCs w:val="36"/>
-              </w:rPr>
-              <w:t>CONSTANT</w:t>
-            </w:r>
-          </w:p>
-        </w:tc>
-        <w:tc>
-          <w:tcPr>
-            <w:tcW w:w="2158" w:type="dxa"/>
-          </w:tcPr>
-          <w:p>
-            <w:pPr>
-              <w:tabs>
-                <w:tab w:val="left" w:pos="9060"/>
-              </w:tabs>
-              <w:rPr>
-                <w:rFonts w:ascii="Times New Roman" w:hAnsi="Times New Roman" w:cs="Times New Roman"/>
-                <w:sz w:val="36"/>
-                <w:szCs w:val="36"/>
-              </w:rPr>
-            </w:pPr>
-            <w:r>
-              <w:rPr>
-                <w:rFonts w:ascii="Times New Roman" w:hAnsi="Times New Roman" w:cs="Times New Roman"/>
-                <w:sz w:val="36"/>
-                <w:szCs w:val="36"/>
-              </w:rPr>
-              <w:t>142.39 us</w:t>
-            </w:r>
-          </w:p>
-        </w:tc>
-        <w:tc>
-          <w:tcPr>
-            <w:tcW w:w="2158" w:type="dxa"/>
-          </w:tcPr>
-          <w:p>
-            <w:pPr>
-              <w:tabs>
-                <w:tab w:val="left" w:pos="9060"/>
-              </w:tabs>
-              <w:rPr>
-                <w:rFonts w:ascii="Times New Roman" w:hAnsi="Times New Roman" w:cs="Times New Roman"/>
-                <w:sz w:val="36"/>
-                <w:szCs w:val="36"/>
-              </w:rPr>
-            </w:pPr>
-            <w:r>
-              <w:rPr>
-                <w:rFonts w:ascii="Times New Roman" w:hAnsi="Times New Roman" w:cs="Times New Roman"/>
-                <w:sz w:val="36"/>
-                <w:szCs w:val="36"/>
-              </w:rPr>
-              <w:t>101.44 us</w:t>
-            </w:r>
-          </w:p>
-        </w:tc>
-        <w:tc>
-          <w:tcPr>
-            <w:tcW w:w="2158" w:type="dxa"/>
-          </w:tcPr>
-          <w:p>
-            <w:pPr>
-              <w:tabs>
-                <w:tab w:val="left" w:pos="9060"/>
-              </w:tabs>
-              <w:rPr>
-                <w:rFonts w:ascii="Times New Roman" w:hAnsi="Times New Roman" w:cs="Times New Roman"/>
-                <w:sz w:val="36"/>
-                <w:szCs w:val="36"/>
-              </w:rPr>
-            </w:pPr>
-            <w:r>
-              <w:rPr>
-                <w:rFonts w:ascii="Times New Roman" w:hAnsi="Times New Roman" w:cs="Times New Roman"/>
-                <w:sz w:val="36"/>
-                <w:szCs w:val="36"/>
-              </w:rPr>
-              <w:t>95.33 us</w:t>
-            </w:r>
-          </w:p>
-        </w:tc>
-      </w:tr>
-    </w:tbl>
-    <w:p>
-      <w:pPr>
-        <w:tabs>
-          <w:tab w:val="left" w:pos="9060"/>
-        </w:tabs>
-        <w:rPr>
-          <w:rFonts w:ascii="Times New Roman" w:hAnsi="Times New Roman" w:cs="Times New Roman"/>
-          <w:sz w:val="36"/>
-          <w:szCs w:val="36"/>
-        </w:rPr>
-      </w:pPr>
-    </w:p>
-    <w:p>
-      <w:pPr>
-        <w:tabs>
-          <w:tab w:val="left" w:pos="9060"/>
-        </w:tabs>
-        <w:rPr>
-          <w:rFonts w:ascii="Times New Roman" w:hAnsi="Times New Roman" w:cs="Times New Roman"/>
-          <w:sz w:val="36"/>
-          <w:szCs w:val="36"/>
-        </w:rPr>
-      </w:pPr>
+      <w:bookmarkStart w:id="0" w:name="_GoBack"/>
+      <w:bookmarkEnd w:id="0"/>
     </w:p>
     <w:p>
       <w:pPr>
@@ -3003,15 +3153,7 @@
           <w:sz w:val="36"/>
           <w:szCs w:val="36"/>
         </w:rPr>
-        <w:t>Each</w:t>
-      </w:r>
-      <w:r>
-        <w:rPr>
-          <w:rFonts w:ascii="Times New Roman" w:hAnsi="Times New Roman" w:cs="Times New Roman"/>
-          <w:sz w:val="36"/>
-          <w:szCs w:val="36"/>
-        </w:rPr>
-        <w:t xml:space="preserve"> block is responsible for loading a tile of input images, where the tile size matches the specified input tile size.</w:t>
+        <w:t>Each block is responsible for loading a tile of input images, where the tile size matches the specified input tile size.</w:t>
       </w:r>
     </w:p>
     <w:p>
@@ -3420,8 +3562,6 @@
         </w:rPr>
         <w:t>Placing the mask in the constant memory speeded up the execution time as well since reading from the constant memory in the SM is faster than the global memory… again makes sense!</w:t>
       </w:r>
-      <w:bookmarkStart w:id="0" w:name="_GoBack"/>
-      <w:bookmarkEnd w:id="0"/>
     </w:p>
     <w:sectPr>
       <w:pgSz w:w="12240" w:h="15840"/>

</xml_diff>

<commit_message>
Add python results in report
</commit_message>
<xml_diff>
--- a/Lab 4/Report.docx
+++ b/Lab 4/Report.docx
@@ -1429,6 +1429,22 @@
                 <w:szCs w:val="36"/>
               </w:rPr>
             </w:pPr>
+            <w:r>
+              <w:rPr>
+                <w:rFonts w:ascii="Times New Roman" w:hAnsi="Times New Roman" w:cs="Times New Roman"/>
+                <w:sz w:val="36"/>
+                <w:szCs w:val="36"/>
+              </w:rPr>
+              <w:t>2574.50</w:t>
+            </w:r>
+            <w:r>
+              <w:rPr>
+                <w:rFonts w:ascii="Times New Roman" w:hAnsi="Times New Roman" w:cs="Times New Roman"/>
+                <w:sz w:val="36"/>
+                <w:szCs w:val="36"/>
+              </w:rPr>
+              <w:t xml:space="preserve"> us</w:t>
+            </w:r>
           </w:p>
         </w:tc>
       </w:tr>
@@ -1548,6 +1564,22 @@
                 <w:szCs w:val="36"/>
               </w:rPr>
             </w:pPr>
+            <w:r>
+              <w:rPr>
+                <w:rFonts w:ascii="Times New Roman" w:hAnsi="Times New Roman" w:cs="Times New Roman"/>
+                <w:sz w:val="36"/>
+                <w:szCs w:val="36"/>
+              </w:rPr>
+              <w:t>94482.25</w:t>
+            </w:r>
+            <w:r>
+              <w:rPr>
+                <w:rFonts w:ascii="Times New Roman" w:hAnsi="Times New Roman" w:cs="Times New Roman"/>
+                <w:sz w:val="36"/>
+                <w:szCs w:val="36"/>
+              </w:rPr>
+              <w:t xml:space="preserve"> us</w:t>
+            </w:r>
           </w:p>
         </w:tc>
       </w:tr>
@@ -2424,6 +2456,22 @@
                 <w:szCs w:val="36"/>
               </w:rPr>
             </w:pPr>
+            <w:r>
+              <w:rPr>
+                <w:rFonts w:ascii="Times New Roman" w:hAnsi="Times New Roman" w:cs="Times New Roman"/>
+                <w:sz w:val="36"/>
+                <w:szCs w:val="36"/>
+              </w:rPr>
+              <w:t>3443.75</w:t>
+            </w:r>
+            <w:r>
+              <w:rPr>
+                <w:rFonts w:ascii="Times New Roman" w:hAnsi="Times New Roman" w:cs="Times New Roman"/>
+                <w:sz w:val="36"/>
+                <w:szCs w:val="36"/>
+              </w:rPr>
+              <w:t xml:space="preserve"> us</w:t>
+            </w:r>
           </w:p>
         </w:tc>
       </w:tr>
@@ -2543,6 +2591,22 @@
                 <w:szCs w:val="36"/>
               </w:rPr>
             </w:pPr>
+            <w:r>
+              <w:rPr>
+                <w:rFonts w:ascii="Times New Roman" w:hAnsi="Times New Roman" w:cs="Times New Roman"/>
+                <w:sz w:val="36"/>
+                <w:szCs w:val="36"/>
+              </w:rPr>
+              <w:t>15035.25</w:t>
+            </w:r>
+            <w:r>
+              <w:rPr>
+                <w:rFonts w:ascii="Times New Roman" w:hAnsi="Times New Roman" w:cs="Times New Roman"/>
+                <w:sz w:val="36"/>
+                <w:szCs w:val="36"/>
+              </w:rPr>
+              <w:t xml:space="preserve"> us</w:t>
+            </w:r>
           </w:p>
         </w:tc>
       </w:tr>
@@ -2855,6 +2919,22 @@
                 <w:szCs w:val="36"/>
               </w:rPr>
             </w:pPr>
+            <w:r>
+              <w:rPr>
+                <w:rFonts w:ascii="Times New Roman" w:hAnsi="Times New Roman" w:cs="Times New Roman"/>
+                <w:sz w:val="36"/>
+                <w:szCs w:val="36"/>
+              </w:rPr>
+              <w:t>1096.00</w:t>
+            </w:r>
+            <w:r>
+              <w:rPr>
+                <w:rFonts w:ascii="Times New Roman" w:hAnsi="Times New Roman" w:cs="Times New Roman"/>
+                <w:sz w:val="36"/>
+                <w:szCs w:val="36"/>
+              </w:rPr>
+              <w:t xml:space="preserve"> us</w:t>
+            </w:r>
           </w:p>
         </w:tc>
       </w:tr>
@@ -2974,6 +3054,22 @@
                 <w:szCs w:val="36"/>
               </w:rPr>
             </w:pPr>
+            <w:r>
+              <w:rPr>
+                <w:rFonts w:ascii="Times New Roman" w:hAnsi="Times New Roman" w:cs="Times New Roman"/>
+                <w:sz w:val="36"/>
+                <w:szCs w:val="36"/>
+              </w:rPr>
+              <w:t>6797.00</w:t>
+            </w:r>
+            <w:r>
+              <w:rPr>
+                <w:rFonts w:ascii="Times New Roman" w:hAnsi="Times New Roman" w:cs="Times New Roman"/>
+                <w:sz w:val="36"/>
+                <w:szCs w:val="36"/>
+              </w:rPr>
+              <w:t xml:space="preserve"> us</w:t>
+            </w:r>
           </w:p>
         </w:tc>
       </w:tr>
@@ -2989,8 +3085,6 @@
           <w:szCs w:val="36"/>
         </w:rPr>
       </w:pPr>
-      <w:bookmarkStart w:id="0" w:name="_GoBack"/>
-      <w:bookmarkEnd w:id="0"/>
     </w:p>
     <w:p>
       <w:pPr>
@@ -3562,6 +3656,95 @@
         </w:rPr>
         <w:t>Placing the mask in the constant memory speeded up the execution time as well since reading from the constant memory in the SM is faster than the global memory… again makes sense!</w:t>
       </w:r>
+    </w:p>
+    <w:p>
+      <w:pPr>
+        <w:tabs>
+          <w:tab w:val="left" w:pos="9060"/>
+        </w:tabs>
+        <w:rPr>
+          <w:rFonts w:ascii="Times New Roman" w:hAnsi="Times New Roman" w:cs="Times New Roman"/>
+          <w:b/>
+          <w:bCs/>
+          <w:i/>
+          <w:iCs/>
+          <w:sz w:val="36"/>
+          <w:szCs w:val="36"/>
+        </w:rPr>
+      </w:pPr>
+    </w:p>
+    <w:p>
+      <w:pPr>
+        <w:tabs>
+          <w:tab w:val="left" w:pos="9060"/>
+        </w:tabs>
+        <w:rPr>
+          <w:rFonts w:ascii="Times New Roman" w:hAnsi="Times New Roman" w:cs="Times New Roman"/>
+          <w:b/>
+          <w:bCs/>
+          <w:i/>
+          <w:iCs/>
+          <w:sz w:val="36"/>
+          <w:szCs w:val="36"/>
+        </w:rPr>
+      </w:pPr>
+    </w:p>
+    <w:p>
+      <w:pPr>
+        <w:tabs>
+          <w:tab w:val="left" w:pos="9060"/>
+        </w:tabs>
+        <w:rPr>
+          <w:rFonts w:ascii="Times New Roman" w:hAnsi="Times New Roman" w:cs="Times New Roman"/>
+          <w:b/>
+          <w:bCs/>
+          <w:sz w:val="44"/>
+          <w:szCs w:val="44"/>
+        </w:rPr>
+      </w:pPr>
+      <w:r>
+        <w:rPr>
+          <w:rFonts w:ascii="Times New Roman" w:hAnsi="Times New Roman" w:cs="Times New Roman"/>
+          <w:b/>
+          <w:bCs/>
+          <w:sz w:val="44"/>
+          <w:szCs w:val="44"/>
+        </w:rPr>
+        <w:lastRenderedPageBreak/>
+        <w:t>Python</w:t>
+      </w:r>
+      <w:r>
+        <w:rPr>
+          <w:rFonts w:ascii="Times New Roman" w:hAnsi="Times New Roman" w:cs="Times New Roman"/>
+          <w:b/>
+          <w:bCs/>
+          <w:sz w:val="44"/>
+          <w:szCs w:val="44"/>
+        </w:rPr>
+        <w:t>:</w:t>
+      </w:r>
+    </w:p>
+    <w:p>
+      <w:pPr>
+        <w:tabs>
+          <w:tab w:val="left" w:pos="9060"/>
+        </w:tabs>
+        <w:rPr>
+          <w:rFonts w:ascii="Times New Roman" w:hAnsi="Times New Roman" w:cs="Times New Roman"/>
+          <w:sz w:val="36"/>
+          <w:szCs w:val="36"/>
+        </w:rPr>
+      </w:pPr>
+      <w:r>
+        <w:rPr>
+          <w:rFonts w:ascii="Times New Roman" w:hAnsi="Times New Roman" w:cs="Times New Roman"/>
+          <w:sz w:val="36"/>
+          <w:szCs w:val="36"/>
+        </w:rPr>
+        <w:t>Launching CUDA kernels from Python incurs overhead. This overhead arises from various tasks involved in kernel launch, such as data transfer between CPU and GPU, GPU memory management, and synchronization between CPU and GPU. These tasks introduce latency and diminish the efficiency of GPU computations compared to invoking CUDA kernels directly from C code. Additionally, in Python, all necessary GPU declarations must be made upfront, leading to increased initialization time, especially noticeable in the first batch processed.</w:t>
+      </w:r>
+      <w:bookmarkStart w:id="0" w:name="_GoBack"/>
+      <w:bookmarkEnd w:id="0"/>
     </w:p>
     <w:sectPr>
       <w:pgSz w:w="12240" w:h="15840"/>

</xml_diff>